<commit_message>
Deploying to gh-pages from @ mattosman/mattosman.github.io@ed6b8178f0bdcd1b697cfa2030fe13f0348e3711 🚀
</commit_message>
<xml_diff>
--- a/assets/pdf/Osman_vita.docx
+++ b/assets/pdf/Osman_vita.docx
@@ -26,7 +26,7 @@
     </w:p>
     <w:p>
       <w:pPr>
-        <w:spacing w:afterLines="20" w:after="48"/>
+        <w:spacing w:afterLines="50" w:after="120"/>
         <w:jc w:val="both"/>
         <w:rPr>
           <w:b/>
@@ -73,7 +73,7 @@
                         </a:ln>
                         <a:extLst>
                           <a:ext uri="{91240B29-F687-4f45-9708-019B960494DF}">
-                            <a14:hiddenLine xmlns:mo="http://schemas.microsoft.com/office/mac/office/2008/main" xmlns:mv="urn:schemas-microsoft-com:mac:vml" xmlns:a14="http://schemas.microsoft.com/office/drawing/2010/main" xmlns:w="http://schemas.openxmlformats.org/wordprocessingml/2006/main" xmlns:w10="urn:schemas-microsoft-com:office:word" xmlns:v="urn:schemas-microsoft-com:vml" xmlns:o="urn:schemas-microsoft-com:office:office" xmlns="" xmlns:arto="http://schemas.microsoft.com/office/word/2006/arto" w="9525">
+                            <a14:hiddenLine xmlns:arto="http://schemas.microsoft.com/office/word/2006/arto" xmlns="" xmlns:o="urn:schemas-microsoft-com:office:office" xmlns:v="urn:schemas-microsoft-com:vml" xmlns:w10="urn:schemas-microsoft-com:office:word" xmlns:w="http://schemas.openxmlformats.org/wordprocessingml/2006/main" xmlns:a14="http://schemas.microsoft.com/office/drawing/2010/main" xmlns:mv="urn:schemas-microsoft-com:mac:vml" xmlns:mo="http://schemas.microsoft.com/office/mac/office/2008/main" w="9525">
                               <a:solidFill>
                                 <a:srgbClr val="000000"/>
                               </a:solidFill>
@@ -139,26 +139,18 @@
       <w:r>
         <w:rPr>
           <w:b/>
+          <w:sz w:val="28"/>
+          <w:szCs w:val="28"/>
+        </w:rPr>
+        <w:t>Personal information</w:t>
+      </w:r>
+      <w:r>
+        <w:rPr>
+          <w:b/>
           <w:sz w:val="26"/>
           <w:szCs w:val="26"/>
         </w:rPr>
-        <w:t xml:space="preserve">Personal </w:t>
-      </w:r>
-      <w:r>
-        <w:rPr>
-          <w:b/>
-          <w:sz w:val="26"/>
-          <w:szCs w:val="26"/>
-        </w:rPr>
-        <w:t>i</w:t>
-      </w:r>
-      <w:r>
-        <w:rPr>
-          <w:b/>
-          <w:sz w:val="26"/>
-          <w:szCs w:val="26"/>
-        </w:rPr>
-        <w:t xml:space="preserve">nformation </w:t>
+        <w:t xml:space="preserve"> </w:t>
       </w:r>
     </w:p>
     <w:p>
@@ -169,23 +161,17 @@
         <w:rPr>
           <w:rFonts w:eastAsiaTheme="minorHAnsi"/>
           <w:color w:val="000000" w:themeColor="text1"/>
-          <w:sz w:val="22"/>
-          <w:szCs w:val="22"/>
-        </w:rPr>
-      </w:pPr>
-      <w:r>
-        <w:rPr>
-          <w:i/>
-          <w:sz w:val="22"/>
-          <w:szCs w:val="22"/>
+        </w:rPr>
+      </w:pPr>
+      <w:r>
+        <w:rPr>
+          <w:i/>
         </w:rPr>
         <w:t>Website</w:t>
       </w:r>
       <w:r>
         <w:rPr>
           <w:i/>
-          <w:sz w:val="22"/>
-          <w:szCs w:val="22"/>
         </w:rPr>
         <w:tab/>
       </w:r>
@@ -194,8 +180,6 @@
           <w:rPr>
             <w:rStyle w:val="Hyperlink"/>
             <w:rFonts w:eastAsiaTheme="minorHAnsi"/>
-            <w:sz w:val="22"/>
-            <w:szCs w:val="22"/>
           </w:rPr>
           <w:t>https://mattosman.github.io/</w:t>
         </w:r>
@@ -204,167 +188,56 @@
         <w:rPr>
           <w:rStyle w:val="Hyperlink"/>
           <w:rFonts w:eastAsiaTheme="minorHAnsi"/>
-          <w:sz w:val="22"/>
-          <w:szCs w:val="22"/>
           <w:u w:val="none"/>
         </w:rPr>
         <w:t xml:space="preserve"> </w:t>
       </w:r>
-      <w:r>
+    </w:p>
+    <w:p>
+      <w:pPr>
+        <w:spacing w:afterLines="20" w:after="48"/>
+        <w:ind w:left="2160" w:hanging="2160"/>
+        <w:jc w:val="both"/>
+      </w:pPr>
+      <w:r>
+        <w:rPr>
+          <w:i/>
+        </w:rPr>
+        <w:t>Address</w:t>
+      </w:r>
+      <w:r>
+        <w:t xml:space="preserve"> </w:t>
+      </w:r>
+      <w:r>
+        <w:tab/>
+      </w:r>
+      <w:r>
+        <w:rPr>
+          <w:rFonts w:eastAsiaTheme="minorHAnsi"/>
+        </w:rPr>
+        <w:t>Dept. of Geography, Downing Place, Cambridge CB2 3EN United Kingdom</w:t>
+      </w:r>
+    </w:p>
+    <w:p>
+      <w:pPr>
+        <w:spacing w:afterLines="20" w:after="48"/>
+        <w:ind w:left="2160" w:hanging="2160"/>
+        <w:jc w:val="both"/>
         <w:rPr>
           <w:rStyle w:val="Hyperlink"/>
           <w:rFonts w:eastAsiaTheme="minorHAnsi"/>
-          <w:color w:val="000000" w:themeColor="text1"/>
-          <w:sz w:val="22"/>
-          <w:szCs w:val="22"/>
-          <w:u w:val="none"/>
-        </w:rPr>
-        <w:t>(</w:t>
-      </w:r>
-      <w:r>
-        <w:rPr>
-          <w:rStyle w:val="Hyperlink"/>
-          <w:rFonts w:eastAsiaTheme="minorHAnsi"/>
-          <w:color w:val="0070C0"/>
-          <w:sz w:val="22"/>
-          <w:szCs w:val="22"/>
-        </w:rPr>
-        <w:t>https://</w:t>
-      </w:r>
-      <w:r>
-        <w:rPr>
-          <w:rStyle w:val="Hyperlink"/>
-          <w:rFonts w:eastAsiaTheme="minorHAnsi"/>
-          <w:sz w:val="22"/>
-          <w:szCs w:val="22"/>
-        </w:rPr>
-        <w:t>osmanclimate.com</w:t>
-      </w:r>
-      <w:r>
-        <w:rPr>
-          <w:rStyle w:val="Hyperlink"/>
-          <w:rFonts w:eastAsiaTheme="minorHAnsi"/>
-          <w:color w:val="000000" w:themeColor="text1"/>
-          <w:sz w:val="22"/>
-          <w:szCs w:val="22"/>
-          <w:u w:val="none"/>
-        </w:rPr>
-        <w:t>)</w:t>
-      </w:r>
-    </w:p>
-    <w:p>
-      <w:pPr>
-        <w:spacing w:afterLines="20" w:after="48"/>
-        <w:ind w:left="2160" w:hanging="2160"/>
-        <w:jc w:val="both"/>
-        <w:rPr>
-          <w:sz w:val="22"/>
-          <w:szCs w:val="22"/>
-        </w:rPr>
-      </w:pPr>
-      <w:r>
-        <w:rPr>
-          <w:i/>
-          <w:sz w:val="22"/>
-          <w:szCs w:val="22"/>
-        </w:rPr>
-        <w:t>Address</w:t>
-      </w:r>
-      <w:r>
-        <w:rPr>
-          <w:sz w:val="22"/>
-          <w:szCs w:val="22"/>
-        </w:rPr>
+        </w:rPr>
+      </w:pPr>
+      <w:r>
+        <w:rPr>
+          <w:i/>
+        </w:rPr>
+        <w:t>Contact</w:t>
+      </w:r>
+      <w:r>
         <w:t xml:space="preserve"> </w:t>
       </w:r>
       <w:r>
-        <w:rPr>
-          <w:sz w:val="22"/>
-          <w:szCs w:val="22"/>
-        </w:rPr>
-        <w:tab/>
-      </w:r>
-      <w:r>
-        <w:rPr>
-          <w:rFonts w:eastAsiaTheme="minorHAnsi"/>
-          <w:sz w:val="22"/>
-          <w:szCs w:val="22"/>
-        </w:rPr>
-        <w:t>Dept.</w:t>
-      </w:r>
-      <w:r>
-        <w:rPr>
-          <w:rFonts w:eastAsiaTheme="minorHAnsi"/>
-          <w:sz w:val="22"/>
-          <w:szCs w:val="22"/>
-        </w:rPr>
-        <w:t xml:space="preserve"> of Geography</w:t>
-      </w:r>
-      <w:r>
-        <w:rPr>
-          <w:rFonts w:eastAsiaTheme="minorHAnsi"/>
-          <w:sz w:val="22"/>
-          <w:szCs w:val="22"/>
-        </w:rPr>
-        <w:t xml:space="preserve">, </w:t>
-      </w:r>
-      <w:r>
-        <w:rPr>
-          <w:rFonts w:eastAsiaTheme="minorHAnsi"/>
-          <w:sz w:val="22"/>
-          <w:szCs w:val="22"/>
-        </w:rPr>
-        <w:t>Downing Place</w:t>
-      </w:r>
-      <w:r>
-        <w:rPr>
-          <w:rFonts w:eastAsiaTheme="minorHAnsi"/>
-          <w:sz w:val="22"/>
-          <w:szCs w:val="22"/>
-        </w:rPr>
-        <w:t>,</w:t>
-      </w:r>
-      <w:r>
-        <w:rPr>
-          <w:rFonts w:eastAsiaTheme="minorHAnsi"/>
-          <w:sz w:val="22"/>
-          <w:szCs w:val="22"/>
-        </w:rPr>
-        <w:t xml:space="preserve"> Cambridge CB2 3EN United Kingdom</w:t>
-      </w:r>
-    </w:p>
-    <w:p>
-      <w:pPr>
-        <w:spacing w:afterLines="20" w:after="48"/>
-        <w:ind w:left="2160" w:hanging="2160"/>
-        <w:jc w:val="both"/>
-        <w:rPr>
-          <w:rStyle w:val="Hyperlink"/>
-          <w:rFonts w:eastAsiaTheme="minorHAnsi"/>
-          <w:sz w:val="22"/>
-          <w:szCs w:val="22"/>
-        </w:rPr>
-      </w:pPr>
-      <w:r>
-        <w:rPr>
-          <w:i/>
-          <w:sz w:val="22"/>
-          <w:szCs w:val="22"/>
-        </w:rPr>
-        <w:t>Contact</w:t>
-      </w:r>
-      <w:r>
-        <w:rPr>
-          <w:sz w:val="22"/>
-          <w:szCs w:val="22"/>
-        </w:rPr>
-        <w:t xml:space="preserve"> </w:t>
-      </w:r>
-      <w:r>
-        <w:rPr>
-          <w:sz w:val="22"/>
-          <w:szCs w:val="22"/>
-        </w:rPr>
         <w:tab/>
       </w:r>
       <w:hyperlink r:id="rId7" w:history="1">
@@ -372,8 +245,6 @@
           <w:rPr>
             <w:rStyle w:val="Hyperlink"/>
             <w:rFonts w:eastAsiaTheme="minorHAnsi"/>
-            <w:sz w:val="22"/>
-            <w:szCs w:val="22"/>
           </w:rPr>
           <w:t>mo549@cam.ac.uk</w:t>
         </w:r>
@@ -381,8 +252,6 @@
       <w:r>
         <w:rPr>
           <w:rFonts w:eastAsiaTheme="minorHAnsi"/>
-          <w:sz w:val="22"/>
-          <w:szCs w:val="22"/>
         </w:rPr>
         <w:t xml:space="preserve"> || </w:t>
       </w:r>
@@ -391,8 +260,6 @@
           <w:rPr>
             <w:rStyle w:val="Hyperlink"/>
             <w:rFonts w:eastAsiaTheme="minorHAnsi"/>
-            <w:sz w:val="22"/>
-            <w:szCs w:val="22"/>
           </w:rPr>
           <w:t>mattosman@arizona.edu</w:t>
         </w:r>
@@ -400,8 +267,6 @@
       <w:r>
         <w:rPr>
           <w:rFonts w:eastAsiaTheme="minorHAnsi"/>
-          <w:sz w:val="22"/>
-          <w:szCs w:val="22"/>
         </w:rPr>
         <w:t xml:space="preserve"> </w:t>
       </w:r>
@@ -412,63 +277,38 @@
         <w:jc w:val="both"/>
         <w:rPr>
           <w:rStyle w:val="Hyperlink"/>
-          <w:sz w:val="22"/>
-          <w:szCs w:val="22"/>
-        </w:rPr>
-      </w:pPr>
-      <w:r>
-        <w:rPr>
-          <w:i/>
-          <w:sz w:val="22"/>
-          <w:szCs w:val="22"/>
+        </w:rPr>
+      </w:pPr>
+      <w:r>
+        <w:rPr>
+          <w:i/>
         </w:rPr>
         <w:tab/>
       </w:r>
       <w:r>
         <w:rPr>
           <w:i/>
-          <w:sz w:val="22"/>
-          <w:szCs w:val="22"/>
         </w:rPr>
         <w:tab/>
       </w:r>
       <w:r>
         <w:rPr>
           <w:i/>
-          <w:sz w:val="22"/>
-          <w:szCs w:val="22"/>
         </w:rPr>
         <w:tab/>
       </w:r>
       <w:proofErr w:type="spellStart"/>
       <w:r>
-        <w:rPr>
-          <w:sz w:val="22"/>
-          <w:szCs w:val="22"/>
-        </w:rPr>
         <w:t>ORCiD</w:t>
       </w:r>
       <w:proofErr w:type="spellEnd"/>
       <w:r>
-        <w:rPr>
-          <w:sz w:val="22"/>
-          <w:szCs w:val="22"/>
-        </w:rPr>
-        <w:t xml:space="preserve"> ID</w:t>
-      </w:r>
-      <w:r>
-        <w:rPr>
-          <w:sz w:val="22"/>
-          <w:szCs w:val="22"/>
-        </w:rPr>
-        <w:t xml:space="preserve">: </w:t>
+        <w:t xml:space="preserve"> ID: </w:t>
       </w:r>
       <w:hyperlink r:id="rId9" w:history="1">
         <w:r>
           <w:rPr>
             <w:rStyle w:val="Hyperlink"/>
-            <w:sz w:val="22"/>
-            <w:szCs w:val="22"/>
           </w:rPr>
           <w:t>0000-0002-5636-698X</w:t>
         </w:r>
@@ -479,53 +319,29 @@
         <w:spacing w:afterLines="20" w:after="48"/>
         <w:ind w:left="2160" w:hanging="2160"/>
         <w:jc w:val="both"/>
-        <w:rPr>
-          <w:sz w:val="20"/>
-          <w:szCs w:val="20"/>
-        </w:rPr>
-      </w:pPr>
-      <w:r>
-        <w:rPr>
-          <w:i/>
-          <w:sz w:val="22"/>
-          <w:szCs w:val="22"/>
+      </w:pPr>
+      <w:r>
+        <w:rPr>
+          <w:i/>
         </w:rPr>
         <w:t>Social media</w:t>
       </w:r>
       <w:r>
-        <w:rPr>
-          <w:sz w:val="22"/>
-          <w:szCs w:val="22"/>
-        </w:rPr>
         <w:t xml:space="preserve"> </w:t>
       </w:r>
       <w:r>
-        <w:rPr>
-          <w:sz w:val="22"/>
-          <w:szCs w:val="22"/>
-        </w:rPr>
         <w:tab/>
       </w:r>
       <w:r>
-        <w:rPr>
-          <w:sz w:val="22"/>
-          <w:szCs w:val="22"/>
-        </w:rPr>
         <w:t>None</w:t>
       </w:r>
       <w:r>
-        <w:rPr>
-          <w:sz w:val="20"/>
-          <w:szCs w:val="20"/>
-        </w:rPr>
         <w:t xml:space="preserve"> </w:t>
       </w:r>
       <w:r>
         <w:rPr>
           <w:i/>
           <w:iCs/>
-          <w:sz w:val="22"/>
-          <w:szCs w:val="22"/>
           <w:vertAlign w:val="superscript"/>
         </w:rPr>
         <w:t>*</w:t>
@@ -534,8 +350,6 @@
         <w:rPr>
           <w:i/>
           <w:iCs/>
-          <w:sz w:val="22"/>
-          <w:szCs w:val="22"/>
           <w:vertAlign w:val="superscript"/>
         </w:rPr>
         <w:t xml:space="preserve">No, that's not an oversight. </w:t>
@@ -543,91 +357,55 @@
     </w:p>
     <w:p>
       <w:pPr>
-        <w:spacing w:afterLines="20" w:after="48"/>
+        <w:spacing w:afterLines="50" w:after="120"/>
         <w:ind w:left="2160" w:hanging="2160"/>
         <w:jc w:val="both"/>
-        <w:rPr>
-          <w:sz w:val="22"/>
-          <w:szCs w:val="22"/>
-        </w:rPr>
-      </w:pPr>
-      <w:r>
-        <w:rPr>
-          <w:i/>
-          <w:sz w:val="22"/>
-          <w:szCs w:val="22"/>
+      </w:pPr>
+      <w:r>
+        <w:rPr>
+          <w:i/>
         </w:rPr>
         <w:t>Research f</w:t>
       </w:r>
       <w:r>
         <w:rPr>
           <w:i/>
-          <w:sz w:val="22"/>
-          <w:szCs w:val="22"/>
         </w:rPr>
         <w:t>oci</w:t>
       </w:r>
       <w:r>
-        <w:rPr>
-          <w:sz w:val="22"/>
-          <w:szCs w:val="22"/>
-        </w:rPr>
         <w:tab/>
       </w:r>
       <w:r>
-        <w:rPr>
-          <w:sz w:val="22"/>
-          <w:szCs w:val="22"/>
-        </w:rPr>
         <w:t>D</w:t>
       </w:r>
       <w:r>
-        <w:rPr>
-          <w:sz w:val="22"/>
-          <w:szCs w:val="22"/>
-        </w:rPr>
         <w:t xml:space="preserve">ata assimilation, </w:t>
       </w:r>
       <w:r>
-        <w:rPr>
-          <w:sz w:val="22"/>
-          <w:szCs w:val="22"/>
-        </w:rPr>
         <w:t xml:space="preserve">climate </w:t>
       </w:r>
       <w:r>
-        <w:rPr>
-          <w:sz w:val="22"/>
-          <w:szCs w:val="22"/>
-        </w:rPr>
         <w:t>dynamics, paleoclimatology</w:t>
       </w:r>
       <w:r>
-        <w:rPr>
-          <w:sz w:val="22"/>
-          <w:szCs w:val="22"/>
-        </w:rPr>
         <w:t xml:space="preserve">, </w:t>
       </w:r>
       <w:r>
-        <w:rPr>
-          <w:sz w:val="22"/>
-          <w:szCs w:val="22"/>
-        </w:rPr>
         <w:t>proxy development, data analysis, statistics</w:t>
       </w:r>
       <w:r>
-        <w:rPr>
-          <w:sz w:val="22"/>
-          <w:szCs w:val="22"/>
-        </w:rPr>
         <w:t>, inverse methods</w:t>
       </w:r>
     </w:p>
     <w:p>
       <w:pPr>
-        <w:spacing w:afterLines="20" w:after="48"/>
-        <w:jc w:val="both"/>
+        <w:spacing w:afterLines="50" w:after="120"/>
+        <w:jc w:val="both"/>
+        <w:rPr>
+          <w:sz w:val="28"/>
+          <w:szCs w:val="28"/>
+        </w:rPr>
       </w:pPr>
       <w:r>
         <w:rPr>
@@ -668,7 +446,7 @@
                         </a:ln>
                         <a:extLst>
                           <a:ext uri="{91240B29-F687-4f45-9708-019B960494DF}">
-                            <a14:hiddenLine xmlns:mo="http://schemas.microsoft.com/office/mac/office/2008/main" xmlns:mv="urn:schemas-microsoft-com:mac:vml" xmlns:a14="http://schemas.microsoft.com/office/drawing/2010/main" xmlns:w="http://schemas.openxmlformats.org/wordprocessingml/2006/main" xmlns:w10="urn:schemas-microsoft-com:office:word" xmlns:v="urn:schemas-microsoft-com:vml" xmlns:o="urn:schemas-microsoft-com:office:office" xmlns="" xmlns:arto="http://schemas.microsoft.com/office/word/2006/arto" w="9525">
+                            <a14:hiddenLine xmlns:arto="http://schemas.microsoft.com/office/word/2006/arto" xmlns="" xmlns:o="urn:schemas-microsoft-com:office:office" xmlns:v="urn:schemas-microsoft-com:vml" xmlns:w10="urn:schemas-microsoft-com:office:word" xmlns:w="http://schemas.openxmlformats.org/wordprocessingml/2006/main" xmlns:a14="http://schemas.microsoft.com/office/drawing/2010/main" xmlns:mv="urn:schemas-microsoft-com:mac:vml" xmlns:mo="http://schemas.microsoft.com/office/mac/office/2008/main" w="9525">
                               <a:solidFill>
                                 <a:srgbClr val="000000"/>
                               </a:solidFill>
@@ -734,12 +512,16 @@
       <w:r>
         <w:rPr>
           <w:b/>
-          <w:sz w:val="26"/>
-          <w:szCs w:val="26"/>
+          <w:sz w:val="28"/>
+          <w:szCs w:val="28"/>
         </w:rPr>
         <w:t>Professional appointments</w:t>
       </w:r>
       <w:r>
+        <w:rPr>
+          <w:sz w:val="28"/>
+          <w:szCs w:val="28"/>
+        </w:rPr>
         <w:t xml:space="preserve"> </w:t>
       </w:r>
     </w:p>
@@ -750,93 +532,46 @@
         <w:jc w:val="both"/>
         <w:rPr>
           <w:i/>
-          <w:sz w:val="22"/>
-          <w:szCs w:val="22"/>
-        </w:rPr>
-      </w:pPr>
-      <w:r>
-        <w:rPr>
-          <w:sz w:val="22"/>
-          <w:szCs w:val="22"/>
-        </w:rPr>
-        <w:t>2023</w:t>
-      </w:r>
-      <w:r>
-        <w:rPr>
-          <w:sz w:val="22"/>
-          <w:szCs w:val="22"/>
-        </w:rPr>
-        <w:t xml:space="preserve"> – </w:t>
-      </w:r>
-      <w:r>
-        <w:rPr>
-          <w:sz w:val="22"/>
-          <w:szCs w:val="22"/>
-        </w:rPr>
+        </w:rPr>
+      </w:pPr>
+      <w:r>
+        <w:t xml:space="preserve">2023 – </w:t>
+      </w:r>
+      <w:r>
         <w:tab/>
       </w:r>
       <w:r>
         <w:rPr>
           <w:b/>
-          <w:sz w:val="22"/>
-          <w:szCs w:val="22"/>
         </w:rPr>
         <w:t>Assistant Professor</w:t>
       </w:r>
       <w:r>
-        <w:rPr>
-          <w:sz w:val="22"/>
-          <w:szCs w:val="22"/>
-        </w:rPr>
         <w:t xml:space="preserve">, </w:t>
       </w:r>
       <w:r>
         <w:rPr>
           <w:i/>
-          <w:sz w:val="22"/>
-          <w:szCs w:val="22"/>
         </w:rPr>
         <w:t>Dept.</w:t>
       </w:r>
       <w:r>
         <w:rPr>
           <w:i/>
-          <w:sz w:val="22"/>
-          <w:szCs w:val="22"/>
-        </w:rPr>
-        <w:t xml:space="preserve"> of Geography</w:t>
-      </w:r>
-      <w:r>
-        <w:rPr>
-          <w:i/>
-          <w:sz w:val="22"/>
-          <w:szCs w:val="22"/>
-        </w:rPr>
-        <w:t>,</w:t>
-      </w:r>
-      <w:r>
-        <w:rPr>
-          <w:i/>
-          <w:sz w:val="22"/>
-          <w:szCs w:val="22"/>
+        </w:rPr>
+        <w:t xml:space="preserve"> of Geography,</w:t>
+      </w:r>
+      <w:r>
+        <w:rPr>
+          <w:i/>
         </w:rPr>
         <w:t xml:space="preserve"> University of Cambridge,</w:t>
       </w:r>
       <w:r>
         <w:rPr>
           <w:i/>
-          <w:sz w:val="22"/>
-          <w:szCs w:val="22"/>
-        </w:rPr>
-        <w:t xml:space="preserve"> </w:t>
-      </w:r>
-      <w:r>
-        <w:rPr>
-          <w:i/>
-          <w:sz w:val="22"/>
-          <w:szCs w:val="22"/>
-        </w:rPr>
-        <w:t>UK</w:t>
+        </w:rPr>
+        <w:t xml:space="preserve"> UK</w:t>
       </w:r>
     </w:p>
     <w:p>
@@ -847,178 +582,98 @@
         <w:rPr>
           <w:i/>
           <w:iCs/>
-          <w:sz w:val="22"/>
-          <w:szCs w:val="22"/>
-        </w:rPr>
-      </w:pPr>
-      <w:r>
-        <w:rPr>
-          <w:sz w:val="22"/>
-          <w:szCs w:val="22"/>
-        </w:rPr>
-        <w:t xml:space="preserve">2022 </w:t>
-      </w:r>
-      <w:r>
-        <w:rPr>
-          <w:sz w:val="22"/>
-          <w:szCs w:val="22"/>
-        </w:rPr>
-        <w:t xml:space="preserve">– </w:t>
-      </w:r>
-      <w:r>
-        <w:rPr>
-          <w:sz w:val="22"/>
-          <w:szCs w:val="22"/>
-        </w:rPr>
+        </w:rPr>
+      </w:pPr>
+      <w:r>
+        <w:t xml:space="preserve">2022 – </w:t>
+      </w:r>
+      <w:r>
         <w:tab/>
       </w:r>
       <w:r>
         <w:rPr>
           <w:b/>
-          <w:sz w:val="22"/>
-          <w:szCs w:val="22"/>
         </w:rPr>
         <w:t>Research</w:t>
       </w:r>
       <w:r>
-        <w:rPr>
-          <w:sz w:val="22"/>
-          <w:szCs w:val="22"/>
-        </w:rPr>
         <w:t xml:space="preserve"> </w:t>
       </w:r>
       <w:r>
         <w:rPr>
           <w:b/>
           <w:bCs/>
-          <w:sz w:val="22"/>
-          <w:szCs w:val="22"/>
         </w:rPr>
         <w:t>Affiliate</w:t>
       </w:r>
       <w:r>
-        <w:rPr>
-          <w:sz w:val="22"/>
-          <w:szCs w:val="22"/>
-        </w:rPr>
-        <w:t>,</w:t>
-      </w:r>
-      <w:r>
-        <w:rPr>
-          <w:sz w:val="22"/>
-          <w:szCs w:val="22"/>
-        </w:rPr>
-        <w:t xml:space="preserve"> </w:t>
-      </w:r>
-      <w:r>
-        <w:rPr>
-          <w:i/>
-          <w:sz w:val="22"/>
-          <w:szCs w:val="22"/>
-        </w:rPr>
-        <w:t>Dept. of Geology</w:t>
-      </w:r>
-      <w:r>
-        <w:rPr>
-          <w:i/>
-          <w:sz w:val="22"/>
-          <w:szCs w:val="22"/>
-        </w:rPr>
-        <w:t>, University of Arizona</w:t>
+        <w:t xml:space="preserve">, </w:t>
+      </w:r>
+      <w:r>
+        <w:rPr>
+          <w:i/>
+        </w:rPr>
+        <w:t>Dept. of Geology, University of Arizona</w:t>
       </w:r>
       <w:r>
         <w:rPr>
           <w:i/>
           <w:iCs/>
-          <w:sz w:val="22"/>
-          <w:szCs w:val="22"/>
         </w:rPr>
         <w:t>, USA</w:t>
       </w:r>
     </w:p>
     <w:p>
       <w:pPr>
-        <w:spacing w:afterLines="20" w:after="48"/>
+        <w:spacing w:afterLines="50" w:after="120"/>
         <w:ind w:left="2160" w:hanging="2160"/>
         <w:jc w:val="both"/>
         <w:rPr>
           <w:i/>
-          <w:sz w:val="22"/>
-          <w:szCs w:val="22"/>
-        </w:rPr>
-      </w:pPr>
-      <w:r>
-        <w:rPr>
-          <w:sz w:val="22"/>
-          <w:szCs w:val="22"/>
-        </w:rPr>
+        </w:rPr>
+      </w:pPr>
+      <w:r>
         <w:t>2019</w:t>
       </w:r>
       <w:r>
-        <w:rPr>
-          <w:sz w:val="22"/>
-          <w:szCs w:val="22"/>
-        </w:rPr>
         <w:t>–</w:t>
       </w:r>
       <w:r>
-        <w:rPr>
-          <w:sz w:val="22"/>
-          <w:szCs w:val="22"/>
-        </w:rPr>
         <w:t>2022</w:t>
       </w:r>
       <w:r>
-        <w:rPr>
-          <w:sz w:val="22"/>
-          <w:szCs w:val="22"/>
-        </w:rPr>
         <w:tab/>
       </w:r>
       <w:r>
         <w:rPr>
           <w:b/>
-          <w:sz w:val="22"/>
-          <w:szCs w:val="22"/>
         </w:rPr>
         <w:t>Postdoctoral Research</w:t>
       </w:r>
       <w:r>
         <w:rPr>
           <w:b/>
-          <w:sz w:val="22"/>
-          <w:szCs w:val="22"/>
         </w:rPr>
         <w:t>er</w:t>
       </w:r>
       <w:r>
-        <w:rPr>
-          <w:sz w:val="22"/>
-          <w:szCs w:val="22"/>
-        </w:rPr>
         <w:t xml:space="preserve">, </w:t>
       </w:r>
       <w:r>
         <w:rPr>
           <w:i/>
-          <w:sz w:val="22"/>
-          <w:szCs w:val="22"/>
-        </w:rPr>
-        <w:t xml:space="preserve">Climate Systems Center, University of </w:t>
-      </w:r>
-      <w:r>
-        <w:rPr>
-          <w:i/>
-          <w:sz w:val="22"/>
-          <w:szCs w:val="22"/>
-        </w:rPr>
-        <w:t>Arizona, USA</w:t>
-      </w:r>
-    </w:p>
-    <w:p>
-      <w:pPr>
-        <w:spacing w:afterLines="20" w:after="48"/>
-        <w:jc w:val="both"/>
+        </w:rPr>
+        <w:t>Climate Systems Center, University of Arizona, USA</w:t>
+      </w:r>
+    </w:p>
+    <w:p>
+      <w:pPr>
+        <w:spacing w:afterLines="50" w:after="120"/>
+        <w:jc w:val="both"/>
+        <w:rPr>
+          <w:sz w:val="28"/>
+          <w:szCs w:val="28"/>
+        </w:rPr>
       </w:pPr>
       <w:r>
         <w:rPr>
@@ -1059,7 +714,7 @@
                         </a:ln>
                         <a:extLst>
                           <a:ext uri="{91240B29-F687-4f45-9708-019B960494DF}">
-                            <a14:hiddenLine xmlns:mo="http://schemas.microsoft.com/office/mac/office/2008/main" xmlns:mv="urn:schemas-microsoft-com:mac:vml" xmlns:a14="http://schemas.microsoft.com/office/drawing/2010/main" xmlns:w="http://schemas.openxmlformats.org/wordprocessingml/2006/main" xmlns:w10="urn:schemas-microsoft-com:office:word" xmlns:v="urn:schemas-microsoft-com:vml" xmlns:o="urn:schemas-microsoft-com:office:office" xmlns="" xmlns:arto="http://schemas.microsoft.com/office/word/2006/arto" w="9525">
+                            <a14:hiddenLine xmlns:arto="http://schemas.microsoft.com/office/word/2006/arto" xmlns="" xmlns:o="urn:schemas-microsoft-com:office:office" xmlns:v="urn:schemas-microsoft-com:vml" xmlns:w10="urn:schemas-microsoft-com:office:word" xmlns:w="http://schemas.openxmlformats.org/wordprocessingml/2006/main" xmlns:a14="http://schemas.microsoft.com/office/drawing/2010/main" xmlns:mv="urn:schemas-microsoft-com:mac:vml" xmlns:mo="http://schemas.microsoft.com/office/mac/office/2008/main" w="9525">
                               <a:solidFill>
                                 <a:srgbClr val="000000"/>
                               </a:solidFill>
@@ -1125,12 +780,16 @@
       <w:r>
         <w:rPr>
           <w:b/>
-          <w:sz w:val="26"/>
-          <w:szCs w:val="26"/>
+          <w:sz w:val="28"/>
+          <w:szCs w:val="28"/>
         </w:rPr>
         <w:t>Education</w:t>
       </w:r>
       <w:r>
+        <w:rPr>
+          <w:sz w:val="28"/>
+          <w:szCs w:val="28"/>
+        </w:rPr>
         <w:t xml:space="preserve"> </w:t>
       </w:r>
     </w:p>
@@ -1142,236 +801,33 @@
         <w:rPr>
           <w:i/>
           <w:iCs/>
-          <w:sz w:val="22"/>
-          <w:szCs w:val="22"/>
-        </w:rPr>
-      </w:pPr>
-      <w:r>
-        <w:rPr>
-          <w:sz w:val="22"/>
-          <w:szCs w:val="22"/>
-        </w:rPr>
-        <w:t>2014–2019</w:t>
-      </w:r>
-      <w:r>
-        <w:rPr>
-          <w:sz w:val="22"/>
-          <w:szCs w:val="22"/>
-        </w:rPr>
-        <w:t xml:space="preserve"> </w:t>
-      </w:r>
-      <w:r>
-        <w:rPr>
-          <w:sz w:val="22"/>
-          <w:szCs w:val="22"/>
-        </w:rPr>
+        </w:rPr>
+      </w:pPr>
+      <w:r>
+        <w:t xml:space="preserve">2014–2019 </w:t>
+      </w:r>
+      <w:r>
         <w:tab/>
       </w:r>
       <w:r>
         <w:rPr>
           <w:b/>
-          <w:sz w:val="22"/>
-          <w:szCs w:val="22"/>
         </w:rPr>
         <w:t>Ph.D. in Climate Science</w:t>
       </w:r>
       <w:r>
-        <w:rPr>
-          <w:sz w:val="22"/>
-          <w:szCs w:val="22"/>
-        </w:rPr>
         <w:t xml:space="preserve">, </w:t>
       </w:r>
       <w:r>
         <w:rPr>
           <w:i/>
-          <w:sz w:val="22"/>
-          <w:szCs w:val="22"/>
-        </w:rPr>
-        <w:t>Massachusetts</w:t>
-      </w:r>
-      <w:r>
-        <w:rPr>
-          <w:i/>
-          <w:sz w:val="22"/>
-          <w:szCs w:val="22"/>
-        </w:rPr>
-        <w:t xml:space="preserve"> </w:t>
-      </w:r>
-      <w:r>
-        <w:rPr>
-          <w:i/>
-          <w:sz w:val="22"/>
-          <w:szCs w:val="22"/>
-        </w:rPr>
-        <w:t>Institute</w:t>
-      </w:r>
-      <w:r>
-        <w:rPr>
-          <w:i/>
-          <w:sz w:val="22"/>
-          <w:szCs w:val="22"/>
-        </w:rPr>
-        <w:t xml:space="preserve"> </w:t>
-      </w:r>
-      <w:r>
-        <w:rPr>
-          <w:i/>
-          <w:sz w:val="22"/>
-          <w:szCs w:val="22"/>
-        </w:rPr>
-        <w:t>of</w:t>
-      </w:r>
-      <w:r>
-        <w:rPr>
-          <w:i/>
-          <w:sz w:val="22"/>
-          <w:szCs w:val="22"/>
-        </w:rPr>
-        <w:t xml:space="preserve"> </w:t>
-      </w:r>
-      <w:r>
-        <w:rPr>
-          <w:i/>
-          <w:sz w:val="22"/>
-          <w:szCs w:val="22"/>
-        </w:rPr>
-        <w:t>Technology</w:t>
-      </w:r>
-      <w:r>
-        <w:rPr>
-          <w:i/>
-          <w:sz w:val="22"/>
-          <w:szCs w:val="22"/>
-        </w:rPr>
-        <w:t xml:space="preserve"> </w:t>
-      </w:r>
-      <w:r>
-        <w:rPr>
-          <w:i/>
-          <w:sz w:val="22"/>
-          <w:szCs w:val="22"/>
-        </w:rPr>
-        <w:t>/</w:t>
-      </w:r>
-      <w:r>
-        <w:rPr>
-          <w:i/>
-          <w:sz w:val="22"/>
-          <w:szCs w:val="22"/>
-        </w:rPr>
-        <w:t xml:space="preserve"> </w:t>
-      </w:r>
-      <w:r>
-        <w:rPr>
-          <w:i/>
-          <w:sz w:val="22"/>
-          <w:szCs w:val="22"/>
-        </w:rPr>
-        <w:t>Woods</w:t>
-      </w:r>
-      <w:r>
-        <w:rPr>
-          <w:i/>
-          <w:sz w:val="22"/>
-          <w:szCs w:val="22"/>
-        </w:rPr>
-        <w:t xml:space="preserve"> </w:t>
-      </w:r>
-      <w:r>
-        <w:rPr>
-          <w:i/>
-          <w:sz w:val="22"/>
-          <w:szCs w:val="22"/>
-        </w:rPr>
-        <w:t>Hole</w:t>
-      </w:r>
-      <w:r>
-        <w:rPr>
-          <w:i/>
-          <w:sz w:val="22"/>
-          <w:szCs w:val="22"/>
-        </w:rPr>
-        <w:t xml:space="preserve"> </w:t>
-      </w:r>
-      <w:r>
-        <w:rPr>
-          <w:i/>
-          <w:sz w:val="22"/>
-          <w:szCs w:val="22"/>
-        </w:rPr>
-        <w:t>Oceanographic</w:t>
-      </w:r>
-      <w:r>
-        <w:rPr>
-          <w:i/>
-          <w:sz w:val="22"/>
-          <w:szCs w:val="22"/>
-        </w:rPr>
-        <w:t xml:space="preserve"> </w:t>
-      </w:r>
-      <w:r>
-        <w:rPr>
-          <w:i/>
-          <w:sz w:val="22"/>
-          <w:szCs w:val="22"/>
-        </w:rPr>
-        <w:t>Institution</w:t>
-      </w:r>
-      <w:r>
-        <w:rPr>
-          <w:i/>
-          <w:sz w:val="22"/>
-          <w:szCs w:val="22"/>
-        </w:rPr>
-        <w:t xml:space="preserve"> </w:t>
-      </w:r>
-      <w:r>
-        <w:rPr>
-          <w:i/>
-          <w:sz w:val="22"/>
-          <w:szCs w:val="22"/>
-        </w:rPr>
-        <w:t>(MIT/WHOI)</w:t>
-      </w:r>
-      <w:r>
-        <w:rPr>
-          <w:i/>
-          <w:sz w:val="22"/>
-          <w:szCs w:val="22"/>
-        </w:rPr>
-        <w:t xml:space="preserve"> </w:t>
-      </w:r>
-      <w:r>
-        <w:rPr>
-          <w:i/>
-          <w:sz w:val="22"/>
-          <w:szCs w:val="22"/>
-        </w:rPr>
-        <w:t>Joint</w:t>
-      </w:r>
-      <w:r>
-        <w:rPr>
-          <w:i/>
-          <w:sz w:val="22"/>
-          <w:szCs w:val="22"/>
-        </w:rPr>
-        <w:t xml:space="preserve"> </w:t>
-      </w:r>
-      <w:r>
-        <w:rPr>
-          <w:i/>
-          <w:sz w:val="22"/>
-          <w:szCs w:val="22"/>
-        </w:rPr>
-        <w:t>Program</w:t>
+        </w:rPr>
+        <w:t>Massachusetts Institute of Technology / Woods Hole Oceanographic Institution (MIT/WHOI) Joint Program</w:t>
       </w:r>
       <w:r>
         <w:rPr>
           <w:i/>
           <w:iCs/>
-          <w:sz w:val="22"/>
-          <w:szCs w:val="22"/>
         </w:rPr>
         <w:t>, USA</w:t>
       </w:r>
@@ -1381,31 +837,17 @@
         <w:spacing w:afterLines="20" w:after="48"/>
         <w:ind w:left="2160" w:hanging="2160"/>
         <w:jc w:val="both"/>
-        <w:rPr>
-          <w:sz w:val="22"/>
-          <w:szCs w:val="22"/>
-        </w:rPr>
-      </w:pPr>
-      <w:r>
-        <w:rPr>
-          <w:sz w:val="22"/>
-          <w:szCs w:val="22"/>
-        </w:rPr>
+      </w:pPr>
+      <w:r>
         <w:tab/>
       </w:r>
       <w:r>
         <w:rPr>
           <w:i/>
-          <w:sz w:val="22"/>
-          <w:szCs w:val="22"/>
         </w:rPr>
         <w:t>Thesis</w:t>
       </w:r>
       <w:r>
-        <w:rPr>
-          <w:sz w:val="22"/>
-          <w:szCs w:val="22"/>
-        </w:rPr>
         <w:t>: Greenlandic ice archives of North Atlantic Common Era climate</w:t>
       </w:r>
     </w:p>
@@ -1417,117 +859,72 @@
         <w:rPr>
           <w:i/>
           <w:iCs/>
-          <w:sz w:val="22"/>
-          <w:szCs w:val="22"/>
-        </w:rPr>
-      </w:pPr>
-      <w:r>
-        <w:rPr>
-          <w:sz w:val="22"/>
-          <w:szCs w:val="22"/>
-        </w:rPr>
+        </w:rPr>
+      </w:pPr>
+      <w:r>
         <w:t>2010</w:t>
       </w:r>
       <w:r>
-        <w:rPr>
-          <w:sz w:val="22"/>
-          <w:szCs w:val="22"/>
-        </w:rPr>
         <w:t>–</w:t>
       </w:r>
       <w:r>
-        <w:rPr>
-          <w:sz w:val="22"/>
-          <w:szCs w:val="22"/>
-        </w:rPr>
-        <w:t>2014</w:t>
-      </w:r>
-      <w:r>
-        <w:rPr>
-          <w:sz w:val="22"/>
-          <w:szCs w:val="22"/>
+        <w:t xml:space="preserve">2014 </w:t>
+      </w:r>
+      <w:r>
+        <w:tab/>
+      </w:r>
+      <w:r>
+        <w:rPr>
+          <w:b/>
+        </w:rPr>
+        <w:t>BA in Geo</w:t>
+      </w:r>
+      <w:r>
+        <w:rPr>
+          <w:b/>
+        </w:rPr>
+        <w:t>logy</w:t>
+      </w:r>
+      <w:r>
+        <w:rPr>
+          <w:b/>
         </w:rPr>
         <w:t xml:space="preserve"> </w:t>
       </w:r>
       <w:r>
         <w:rPr>
-          <w:sz w:val="22"/>
-          <w:szCs w:val="22"/>
-        </w:rPr>
-        <w:tab/>
-      </w:r>
-      <w:r>
-        <w:rPr>
-          <w:b/>
-          <w:sz w:val="22"/>
-          <w:szCs w:val="22"/>
-        </w:rPr>
-        <w:t>BA in Geo</w:t>
-      </w:r>
-      <w:r>
-        <w:rPr>
-          <w:b/>
-          <w:sz w:val="22"/>
-          <w:szCs w:val="22"/>
-        </w:rPr>
-        <w:t>logy</w:t>
-      </w:r>
-      <w:r>
-        <w:rPr>
-          <w:b/>
-          <w:sz w:val="22"/>
-          <w:szCs w:val="22"/>
+          <w:b/>
+          <w:i/>
+        </w:rPr>
+        <w:t>with Distinction</w:t>
+      </w:r>
+      <w:r>
+        <w:t xml:space="preserve">, </w:t>
+      </w:r>
+      <w:r>
+        <w:rPr>
+          <w:i/>
+        </w:rPr>
+        <w:t>Augustana College</w:t>
+      </w:r>
+      <w:r>
+        <w:rPr>
+          <w:i/>
+          <w:iCs/>
+        </w:rPr>
+        <w:t>,</w:t>
+      </w:r>
+      <w:r>
+        <w:rPr>
+          <w:i/>
+          <w:iCs/>
         </w:rPr>
         <w:t xml:space="preserve"> </w:t>
       </w:r>
       <w:r>
         <w:rPr>
-          <w:b/>
-          <w:i/>
-          <w:sz w:val="22"/>
-          <w:szCs w:val="22"/>
-        </w:rPr>
-        <w:t>with Distinction</w:t>
-      </w:r>
-      <w:r>
-        <w:rPr>
-          <w:sz w:val="22"/>
-          <w:szCs w:val="22"/>
-        </w:rPr>
-        <w:t xml:space="preserve">, </w:t>
-      </w:r>
-      <w:r>
-        <w:rPr>
-          <w:i/>
-          <w:sz w:val="22"/>
-          <w:szCs w:val="22"/>
-        </w:rPr>
-        <w:t>Augustana College</w:t>
-      </w:r>
-      <w:r>
-        <w:rPr>
           <w:i/>
           <w:iCs/>
-          <w:sz w:val="22"/>
-          <w:szCs w:val="22"/>
-        </w:rPr>
-        <w:t>,</w:t>
-      </w:r>
-      <w:r>
-        <w:rPr>
-          <w:i/>
-          <w:iCs/>
-          <w:sz w:val="22"/>
-          <w:szCs w:val="22"/>
-        </w:rPr>
-        <w:t xml:space="preserve"> </w:t>
-      </w:r>
-      <w:r>
-        <w:rPr>
-          <w:i/>
-          <w:iCs/>
-          <w:sz w:val="22"/>
-          <w:szCs w:val="22"/>
         </w:rPr>
         <w:t>USA</w:t>
       </w:r>
@@ -1537,66 +934,50 @@
         <w:spacing w:afterLines="20" w:after="48"/>
         <w:ind w:left="2160" w:hanging="2160"/>
         <w:jc w:val="both"/>
-        <w:rPr>
-          <w:sz w:val="22"/>
-          <w:szCs w:val="22"/>
-        </w:rPr>
-      </w:pPr>
-      <w:r>
-        <w:rPr>
-          <w:sz w:val="22"/>
-          <w:szCs w:val="22"/>
-        </w:rPr>
+      </w:pPr>
+      <w:r>
         <w:tab/>
       </w:r>
       <w:r>
         <w:rPr>
           <w:i/>
-          <w:sz w:val="22"/>
-          <w:szCs w:val="22"/>
         </w:rPr>
         <w:t>Concentrations</w:t>
       </w:r>
       <w:r>
         <w:rPr>
           <w:i/>
-          <w:sz w:val="22"/>
-          <w:szCs w:val="22"/>
         </w:rPr>
         <w:t>: Mathematics and Environmental Studies</w:t>
       </w:r>
     </w:p>
     <w:p>
       <w:pPr>
-        <w:spacing w:afterLines="20" w:after="48"/>
+        <w:spacing w:afterLines="55" w:after="132"/>
         <w:ind w:left="2160" w:hanging="2160"/>
         <w:jc w:val="both"/>
         <w:rPr>
           <w:i/>
-          <w:sz w:val="22"/>
-          <w:szCs w:val="22"/>
-        </w:rPr>
-      </w:pPr>
-      <w:r>
-        <w:rPr>
-          <w:sz w:val="22"/>
-          <w:szCs w:val="22"/>
-        </w:rPr>
+        </w:rPr>
+      </w:pPr>
+      <w:r>
         <w:tab/>
       </w:r>
       <w:r>
         <w:rPr>
           <w:i/>
-          <w:sz w:val="22"/>
-          <w:szCs w:val="22"/>
         </w:rPr>
         <w:t>Graduated summa cum laude</w:t>
       </w:r>
     </w:p>
     <w:p>
       <w:pPr>
-        <w:spacing w:afterLines="20" w:after="48"/>
-        <w:jc w:val="both"/>
+        <w:spacing w:afterLines="50" w:after="120"/>
+        <w:jc w:val="both"/>
+        <w:rPr>
+          <w:sz w:val="28"/>
+          <w:szCs w:val="28"/>
+        </w:rPr>
       </w:pPr>
       <w:r>
         <w:rPr>
@@ -1637,7 +1018,7 @@
                         </a:ln>
                         <a:extLst>
                           <a:ext uri="{91240B29-F687-4f45-9708-019B960494DF}">
-                            <a14:hiddenLine xmlns:mo="http://schemas.microsoft.com/office/mac/office/2008/main" xmlns:mv="urn:schemas-microsoft-com:mac:vml" xmlns:a14="http://schemas.microsoft.com/office/drawing/2010/main" xmlns:w="http://schemas.openxmlformats.org/wordprocessingml/2006/main" xmlns:w10="urn:schemas-microsoft-com:office:word" xmlns:v="urn:schemas-microsoft-com:vml" xmlns:o="urn:schemas-microsoft-com:office:office" xmlns="" xmlns:arto="http://schemas.microsoft.com/office/word/2006/arto" w="9525">
+                            <a14:hiddenLine xmlns:arto="http://schemas.microsoft.com/office/word/2006/arto" xmlns="" xmlns:o="urn:schemas-microsoft-com:office:office" xmlns:v="urn:schemas-microsoft-com:vml" xmlns:w10="urn:schemas-microsoft-com:office:word" xmlns:w="http://schemas.openxmlformats.org/wordprocessingml/2006/main" xmlns:a14="http://schemas.microsoft.com/office/drawing/2010/main" xmlns:mv="urn:schemas-microsoft-com:mac:vml" xmlns:mo="http://schemas.microsoft.com/office/mac/office/2008/main" w="9525">
                               <a:solidFill>
                                 <a:srgbClr val="000000"/>
                               </a:solidFill>
@@ -1703,8 +1084,8 @@
       <w:r>
         <w:rPr>
           <w:b/>
-          <w:sz w:val="26"/>
-          <w:szCs w:val="26"/>
+          <w:sz w:val="28"/>
+          <w:szCs w:val="28"/>
         </w:rPr>
         <w:t>Selected honors and awards</w:t>
       </w:r>
@@ -1715,16 +1096,12 @@
         <w:jc w:val="both"/>
         <w:rPr>
           <w:b/>
-          <w:sz w:val="22"/>
-          <w:szCs w:val="22"/>
         </w:rPr>
       </w:pPr>
       <w:r>
         <w:rPr>
           <w:b/>
           <w:bCs/>
-          <w:sz w:val="22"/>
-          <w:szCs w:val="22"/>
         </w:rPr>
         <w:t xml:space="preserve">Marie </w:t>
       </w:r>
@@ -1733,8 +1110,6 @@
         <w:rPr>
           <w:b/>
           <w:bCs/>
-          <w:sz w:val="22"/>
-          <w:szCs w:val="22"/>
         </w:rPr>
         <w:t>Skłodowska</w:t>
       </w:r>
@@ -1743,8 +1118,6 @@
         <w:rPr>
           <w:b/>
           <w:bCs/>
-          <w:sz w:val="22"/>
-          <w:szCs w:val="22"/>
         </w:rPr>
         <w:t>-Curie Actions (MSCA) Postdoc Fellowship</w:t>
       </w:r>
@@ -1752,16 +1125,12 @@
         <w:rPr>
           <w:b/>
           <w:bCs/>
-          <w:sz w:val="22"/>
-          <w:szCs w:val="22"/>
         </w:rPr>
         <w:t xml:space="preserve"> </w:t>
       </w:r>
       <w:r>
         <w:rPr>
           <w:b/>
-          <w:sz w:val="22"/>
-          <w:szCs w:val="22"/>
         </w:rPr>
         <w:t>(offer declined)</w:t>
       </w:r>
@@ -1772,23 +1141,17 @@
         <w:jc w:val="both"/>
         <w:rPr>
           <w:i/>
-          <w:sz w:val="22"/>
-          <w:szCs w:val="22"/>
-        </w:rPr>
-      </w:pPr>
-      <w:r>
-        <w:rPr>
-          <w:i/>
-          <w:sz w:val="22"/>
-          <w:szCs w:val="22"/>
+        </w:rPr>
+      </w:pPr>
+      <w:r>
+        <w:rPr>
+          <w:i/>
         </w:rPr>
         <w:t>European Commission</w:t>
       </w:r>
       <w:r>
         <w:rPr>
           <w:i/>
-          <w:sz w:val="22"/>
-          <w:szCs w:val="22"/>
         </w:rPr>
         <w:t>-funded</w:t>
       </w:r>
@@ -1799,23 +1162,17 @@
         <w:jc w:val="both"/>
         <w:rPr>
           <w:b/>
-          <w:sz w:val="22"/>
-          <w:szCs w:val="22"/>
-        </w:rPr>
-      </w:pPr>
-      <w:r>
-        <w:rPr>
-          <w:b/>
-          <w:sz w:val="22"/>
-          <w:szCs w:val="22"/>
+        </w:rPr>
+      </w:pPr>
+      <w:r>
+        <w:rPr>
+          <w:b/>
         </w:rPr>
         <w:t>Ocean Outlook Research Fellowship</w:t>
       </w:r>
       <w:r>
         <w:rPr>
           <w:b/>
-          <w:sz w:val="22"/>
-          <w:szCs w:val="22"/>
         </w:rPr>
         <w:t xml:space="preserve"> </w:t>
       </w:r>
@@ -1826,39 +1183,29 @@
         <w:jc w:val="both"/>
         <w:rPr>
           <w:i/>
-          <w:sz w:val="22"/>
-          <w:szCs w:val="22"/>
-        </w:rPr>
-      </w:pPr>
-      <w:r>
-        <w:rPr>
-          <w:i/>
-          <w:sz w:val="22"/>
-          <w:szCs w:val="22"/>
+        </w:rPr>
+      </w:pPr>
+      <w:r>
+        <w:rPr>
+          <w:i/>
         </w:rPr>
         <w:t>6</w:t>
       </w:r>
       <w:r>
         <w:rPr>
           <w:i/>
-          <w:sz w:val="22"/>
-          <w:szCs w:val="22"/>
         </w:rPr>
         <w:t>-month research fellowship, Bjerk</w:t>
       </w:r>
       <w:r>
         <w:rPr>
           <w:i/>
-          <w:sz w:val="22"/>
-          <w:szCs w:val="22"/>
         </w:rPr>
         <w:t>n</w:t>
       </w:r>
       <w:r>
         <w:rPr>
           <w:i/>
-          <w:sz w:val="22"/>
-          <w:szCs w:val="22"/>
         </w:rPr>
         <w:t>es Centre for Climate Research, Norway</w:t>
       </w:r>
@@ -1870,15 +1217,11 @@
         <w:jc w:val="both"/>
         <w:rPr>
           <w:b/>
-          <w:sz w:val="22"/>
-          <w:szCs w:val="22"/>
-        </w:rPr>
-      </w:pPr>
-      <w:r>
-        <w:rPr>
-          <w:b/>
-          <w:sz w:val="22"/>
-          <w:szCs w:val="22"/>
+        </w:rPr>
+      </w:pPr>
+      <w:r>
+        <w:rPr>
+          <w:b/>
         </w:rPr>
         <w:t xml:space="preserve">National Defense Science and Engineering Graduate (NDSEG) fellowship </w:t>
       </w:r>
@@ -1887,16 +1230,10 @@
       <w:pPr>
         <w:spacing w:afterLines="20" w:after="48"/>
         <w:jc w:val="both"/>
-        <w:rPr>
-          <w:sz w:val="22"/>
-          <w:szCs w:val="22"/>
-        </w:rPr>
-      </w:pPr>
-      <w:r>
-        <w:rPr>
-          <w:i/>
-          <w:sz w:val="22"/>
-          <w:szCs w:val="22"/>
+      </w:pPr>
+      <w:r>
+        <w:rPr>
+          <w:i/>
         </w:rPr>
         <w:t xml:space="preserve">U.S. Department of Defense-funded </w:t>
       </w:r>
@@ -1907,15 +1244,11 @@
         <w:jc w:val="both"/>
         <w:rPr>
           <w:b/>
-          <w:sz w:val="22"/>
-          <w:szCs w:val="22"/>
-        </w:rPr>
-      </w:pPr>
-      <w:r>
-        <w:rPr>
-          <w:b/>
-          <w:sz w:val="22"/>
-          <w:szCs w:val="22"/>
+        </w:rPr>
+      </w:pPr>
+      <w:r>
+        <w:rPr>
+          <w:b/>
         </w:rPr>
         <w:t>Fulbright Research Fellowship to Sweden (offer declined)</w:t>
       </w:r>
@@ -1926,15 +1259,11 @@
         <w:jc w:val="both"/>
         <w:rPr>
           <w:i/>
-          <w:sz w:val="22"/>
-          <w:szCs w:val="22"/>
-        </w:rPr>
-      </w:pPr>
-      <w:r>
-        <w:rPr>
-          <w:i/>
-          <w:sz w:val="22"/>
-          <w:szCs w:val="22"/>
+        </w:rPr>
+      </w:pPr>
+      <w:r>
+        <w:rPr>
+          <w:i/>
         </w:rPr>
         <w:t xml:space="preserve">U.S. Department of State-funded research fellowship to University of Stockholm </w:t>
       </w:r>
@@ -1944,31 +1273,19 @@
         <w:spacing w:afterLines="20" w:after="48"/>
         <w:ind w:left="2160" w:hanging="2160"/>
         <w:jc w:val="both"/>
-        <w:rPr>
-          <w:sz w:val="22"/>
-          <w:szCs w:val="22"/>
-        </w:rPr>
-      </w:pPr>
-      <w:r>
-        <w:rPr>
-          <w:b/>
-          <w:sz w:val="22"/>
-          <w:szCs w:val="22"/>
+      </w:pPr>
+      <w:r>
+        <w:rPr>
+          <w:b/>
         </w:rPr>
         <w:t>Dr. C. Leland Horberg</w:t>
       </w:r>
       <w:r>
-        <w:rPr>
-          <w:sz w:val="22"/>
-          <w:szCs w:val="22"/>
-        </w:rPr>
         <w:t xml:space="preserve"> </w:t>
       </w:r>
       <w:r>
         <w:rPr>
           <w:b/>
-          <w:sz w:val="22"/>
-          <w:szCs w:val="22"/>
         </w:rPr>
         <w:t>Scholarship in Geology</w:t>
       </w:r>
@@ -1979,23 +1296,17 @@
         <w:jc w:val="both"/>
         <w:rPr>
           <w:i/>
-          <w:sz w:val="22"/>
-          <w:szCs w:val="22"/>
-        </w:rPr>
-      </w:pPr>
-      <w:r>
-        <w:rPr>
-          <w:i/>
-          <w:sz w:val="22"/>
-          <w:szCs w:val="22"/>
+        </w:rPr>
+      </w:pPr>
+      <w:r>
+        <w:rPr>
+          <w:i/>
         </w:rPr>
         <w:t xml:space="preserve">Awarded to top graduating Augustana College Geology </w:t>
       </w:r>
       <w:r>
         <w:rPr>
           <w:i/>
-          <w:sz w:val="22"/>
-          <w:szCs w:val="22"/>
         </w:rPr>
         <w:t>major</w:t>
       </w:r>
@@ -2006,15 +1317,11 @@
         <w:jc w:val="both"/>
         <w:rPr>
           <w:b/>
-          <w:sz w:val="22"/>
-          <w:szCs w:val="22"/>
-        </w:rPr>
-      </w:pPr>
-      <w:r>
-        <w:rPr>
-          <w:b/>
-          <w:sz w:val="22"/>
-          <w:szCs w:val="22"/>
+        </w:rPr>
+      </w:pPr>
+      <w:r>
+        <w:rPr>
+          <w:b/>
         </w:rPr>
         <w:t xml:space="preserve">Glenn T. Seaborg Science Award </w:t>
       </w:r>
@@ -2022,8 +1329,6 @@
         <w:rPr>
           <w:b/>
           <w:i/>
-          <w:sz w:val="22"/>
-          <w:szCs w:val="22"/>
         </w:rPr>
         <w:t>finalist</w:t>
       </w:r>
@@ -2032,398 +1337,12 @@
       <w:pPr>
         <w:spacing w:afterLines="20" w:after="48"/>
         <w:jc w:val="both"/>
-        <w:rPr>
-          <w:sz w:val="22"/>
-          <w:szCs w:val="22"/>
-        </w:rPr>
-      </w:pPr>
-      <w:r>
-        <w:rPr>
-          <w:i/>
-          <w:sz w:val="22"/>
-          <w:szCs w:val="22"/>
+      </w:pPr>
+      <w:r>
+        <w:rPr>
+          <w:i/>
         </w:rPr>
         <w:t>Augustana College’s sole nominee (1/2600 students)</w:t>
-      </w:r>
-    </w:p>
-    <w:p>
-      <w:pPr>
-        <w:spacing w:afterLines="20" w:after="48"/>
-        <w:ind w:left="2160" w:hanging="2160"/>
-        <w:jc w:val="both"/>
-        <w:rPr>
-          <w:b/>
-          <w:sz w:val="26"/>
-          <w:szCs w:val="26"/>
-        </w:rPr>
-      </w:pPr>
-      <w:r>
-        <w:rPr>
-          <w:noProof/>
-        </w:rPr>
-        <mc:AlternateContent>
-          <mc:Choice Requires="wps">
-            <w:drawing>
-              <wp:inline distT="0" distB="0" distL="0" distR="0" wp14:anchorId="7A6BB5CB" wp14:editId="112A1B7E">
-                <wp:extent cx="797859" cy="54050"/>
-                <wp:effectExtent l="0" t="0" r="2540" b="0"/>
-                <wp:docPr id="1" name="Rectangle 4"/>
-                <wp:cNvGraphicFramePr>
-                  <a:graphicFrameLocks xmlns:a="http://schemas.openxmlformats.org/drawingml/2006/main"/>
-                </wp:cNvGraphicFramePr>
-                <a:graphic xmlns:a="http://schemas.openxmlformats.org/drawingml/2006/main">
-                  <a:graphicData uri="http://schemas.microsoft.com/office/word/2010/wordprocessingShape">
-                    <wps:wsp>
-                      <wps:cNvSpPr>
-                        <a:spLocks/>
-                      </wps:cNvSpPr>
-                      <wps:spPr bwMode="auto">
-                        <a:xfrm>
-                          <a:off x="0" y="0"/>
-                          <a:ext cx="797859" cy="54050"/>
-                        </a:xfrm>
-                        <a:prstGeom prst="rect">
-                          <a:avLst/>
-                        </a:prstGeom>
-                        <a:solidFill>
-                          <a:schemeClr val="tx1">
-                            <a:lumMod val="75000"/>
-                            <a:lumOff val="25000"/>
-                          </a:schemeClr>
-                        </a:solidFill>
-                        <a:ln>
-                          <a:noFill/>
-                        </a:ln>
-                        <a:extLst>
-                          <a:ext uri="{91240B29-F687-4f45-9708-019B960494DF}">
-                            <a14:hiddenLine xmlns:mo="http://schemas.microsoft.com/office/mac/office/2008/main" xmlns:mv="urn:schemas-microsoft-com:mac:vml" xmlns:a14="http://schemas.microsoft.com/office/drawing/2010/main" xmlns:w="http://schemas.openxmlformats.org/wordprocessingml/2006/main" xmlns:w10="urn:schemas-microsoft-com:office:word" xmlns:v="urn:schemas-microsoft-com:vml" xmlns:o="urn:schemas-microsoft-com:office:office" xmlns="" xmlns:arto="http://schemas.microsoft.com/office/word/2006/arto" w="9525">
-                              <a:solidFill>
-                                <a:srgbClr val="000000"/>
-                              </a:solidFill>
-                              <a:round/>
-                              <a:headEnd/>
-                              <a:tailEnd/>
-                            </a14:hiddenLine>
-                          </a:ext>
-                        </a:extLst>
-                      </wps:spPr>
-                      <wps:txbx>
-                        <w:txbxContent>
-                          <w:p>
-                            <w:pPr>
-                              <w:pStyle w:val="FreeFormB"/>
-                              <w:rPr>
-                                <w:rFonts w:eastAsia="Times New Roman"/>
-                                <w:color w:val="auto"/>
-                                <w:lang w:bidi="x-none"/>
-                              </w:rPr>
-                            </w:pPr>
-                          </w:p>
-                        </w:txbxContent>
-                      </wps:txbx>
-                      <wps:bodyPr rot="0" vert="horz" wrap="square" lIns="38100" tIns="38100" rIns="38100" bIns="38100" anchor="t" anchorCtr="0" upright="1">
-                        <a:noAutofit/>
-                      </wps:bodyPr>
-                    </wps:wsp>
-                  </a:graphicData>
-                </a:graphic>
-              </wp:inline>
-            </w:drawing>
-          </mc:Choice>
-          <mc:Fallback>
-            <w:pict>
-              <v:rect w14:anchorId="7A6BB5CB" id="_x0000_s1030" style="width:62.8pt;height:4.25pt;visibility:visible;mso-wrap-style:square;mso-left-percent:-10001;mso-top-percent:-10001;mso-position-horizontal:absolute;mso-position-horizontal-relative:char;mso-position-vertical:absolute;mso-position-vertical-relative:line;mso-left-percent:-10001;mso-top-percent:-10001;v-text-anchor:top" o:gfxdata="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" fillcolor="#404040 [2429]" stroked="f">
-                <v:textbox inset="3pt,3pt,3pt,3pt">
-                  <w:txbxContent>
-                    <w:p>
-                      <w:pPr>
-                        <w:pStyle w:val="FreeFormB"/>
-                        <w:rPr>
-                          <w:rFonts w:eastAsia="Times New Roman"/>
-                          <w:color w:val="auto"/>
-                          <w:lang w:bidi="x-none"/>
-                        </w:rPr>
-                      </w:pPr>
-                    </w:p>
-                  </w:txbxContent>
-                </v:textbox>
-                <w10:anchorlock/>
-              </v:rect>
-            </w:pict>
-          </mc:Fallback>
-        </mc:AlternateContent>
-      </w:r>
-      <w:r>
-        <w:rPr>
-          <w:b/>
-        </w:rPr>
-        <w:t xml:space="preserve">  </w:t>
-      </w:r>
-      <w:r>
-        <w:rPr>
-          <w:b/>
-          <w:sz w:val="26"/>
-          <w:szCs w:val="26"/>
-        </w:rPr>
-        <w:t>Failures</w:t>
-      </w:r>
-    </w:p>
-    <w:p>
-      <w:pPr>
-        <w:spacing w:afterLines="20" w:after="48"/>
-        <w:jc w:val="both"/>
-        <w:rPr>
-          <w:sz w:val="22"/>
-          <w:szCs w:val="22"/>
-        </w:rPr>
-      </w:pPr>
-      <w:r>
-        <w:rPr>
-          <w:sz w:val="22"/>
-          <w:szCs w:val="22"/>
-        </w:rPr>
-        <w:t>Way too many to count!</w:t>
-      </w:r>
-    </w:p>
-    <w:p>
-      <w:pPr>
-        <w:rPr>
-          <w:rStyle w:val="Strong"/>
-          <w:rFonts w:eastAsia="Arial"/>
-          <w:sz w:val="6"/>
-          <w:szCs w:val="6"/>
-        </w:rPr>
-      </w:pPr>
-    </w:p>
-    <w:p>
-      <w:pPr>
-        <w:rPr>
-          <w:rStyle w:val="Strong"/>
-          <w:rFonts w:eastAsia="Arial"/>
-          <w:sz w:val="26"/>
-          <w:szCs w:val="26"/>
-        </w:rPr>
-      </w:pPr>
-      <w:r>
-        <w:rPr>
-          <w:rStyle w:val="Strong"/>
-          <w:rFonts w:eastAsia="Arial"/>
-          <w:sz w:val="26"/>
-          <w:szCs w:val="26"/>
-        </w:rPr>
-        <w:t xml:space="preserve">Additional information: </w:t>
-      </w:r>
-    </w:p>
-    <w:p>
-      <w:pPr>
-        <w:pBdr>
-          <w:top w:val="single" w:sz="4" w:space="1" w:color="auto"/>
-          <w:left w:val="single" w:sz="4" w:space="4" w:color="auto"/>
-          <w:bottom w:val="single" w:sz="4" w:space="1" w:color="auto"/>
-          <w:right w:val="single" w:sz="4" w:space="4" w:color="auto"/>
-        </w:pBdr>
-        <w:jc w:val="both"/>
-        <w:rPr>
-          <w:sz w:val="20"/>
-          <w:szCs w:val="20"/>
-        </w:rPr>
-      </w:pPr>
-      <w:r>
-        <w:rPr>
-          <w:b/>
-          <w:bCs/>
-          <w:sz w:val="20"/>
-          <w:szCs w:val="20"/>
-        </w:rPr>
-        <w:t xml:space="preserve">1) </w:t>
-      </w:r>
-      <w:r>
-        <w:rPr>
-          <w:sz w:val="20"/>
-          <w:szCs w:val="20"/>
-        </w:rPr>
-        <w:t xml:space="preserve">Extensive experience with science outreach, including contributions to numerous (&gt;20) podcasts, documentaries, TV interviews, and printed media pieces (including PBS radio, BBC, Popular Science, Scientific American, Nature Podcast, Business Insider, CNN, USA Today, Global News); </w:t>
-      </w:r>
-      <w:r>
-        <w:rPr>
-          <w:b/>
-          <w:bCs/>
-          <w:sz w:val="20"/>
-          <w:szCs w:val="20"/>
-        </w:rPr>
-        <w:t xml:space="preserve">2) </w:t>
-      </w:r>
-      <w:r>
-        <w:rPr>
-          <w:sz w:val="20"/>
-          <w:szCs w:val="20"/>
-        </w:rPr>
-        <w:t xml:space="preserve">~10 years field experience with expeditions to Greenland, Arctic Sweden, Alaska, Canada; </w:t>
-      </w:r>
-      <w:r>
-        <w:rPr>
-          <w:b/>
-          <w:bCs/>
-          <w:sz w:val="20"/>
-          <w:szCs w:val="20"/>
-        </w:rPr>
-        <w:t xml:space="preserve">3) </w:t>
-      </w:r>
-      <w:r>
-        <w:rPr>
-          <w:sz w:val="20"/>
-          <w:szCs w:val="20"/>
-        </w:rPr>
-        <w:t xml:space="preserve">Delivery of &gt;30 talks (~20 invited seminars) in the last 5 years. </w:t>
-      </w:r>
-      <w:r>
-        <w:rPr>
-          <w:b/>
-          <w:bCs/>
-          <w:sz w:val="20"/>
-          <w:szCs w:val="20"/>
-        </w:rPr>
-        <w:t xml:space="preserve">4) </w:t>
-      </w:r>
-      <w:r>
-        <w:rPr>
-          <w:sz w:val="20"/>
-          <w:szCs w:val="20"/>
-        </w:rPr>
-        <w:t>Outdoor training and qualifications including National Outdoor Leadership School (NOLS) Wilderness First Responder, AIARE Avalanche Safety Level 1, glacier travel and crevasse rescue training and 10+ years of mountai</w:t>
-      </w:r>
-      <w:r>
-        <w:rPr>
-          <w:sz w:val="20"/>
-          <w:szCs w:val="20"/>
-        </w:rPr>
-        <w:t>n</w:t>
-      </w:r>
-      <w:r>
-        <w:rPr>
-          <w:sz w:val="20"/>
-          <w:szCs w:val="20"/>
-        </w:rPr>
-        <w:t>/climbing know-how.</w:t>
-      </w:r>
-      <w:r>
-        <w:rPr>
-          <w:sz w:val="22"/>
-          <w:szCs w:val="22"/>
-        </w:rPr>
-        <w:t xml:space="preserve"> </w:t>
-      </w:r>
-      <w:r>
-        <w:rPr>
-          <w:b/>
-          <w:bCs/>
-          <w:sz w:val="20"/>
-          <w:szCs w:val="20"/>
-        </w:rPr>
-        <w:t>5)</w:t>
-      </w:r>
-      <w:r>
-        <w:rPr>
-          <w:sz w:val="20"/>
-          <w:szCs w:val="20"/>
-        </w:rPr>
-        <w:t xml:space="preserve"> Peer reviewer for &gt;25 papers for &gt;10 journals (including </w:t>
-      </w:r>
-      <w:r>
-        <w:rPr>
-          <w:i/>
-          <w:iCs/>
-          <w:sz w:val="20"/>
-          <w:szCs w:val="20"/>
-        </w:rPr>
-        <w:t>Nature</w:t>
-      </w:r>
-      <w:r>
-        <w:rPr>
-          <w:sz w:val="20"/>
-          <w:szCs w:val="20"/>
-        </w:rPr>
-        <w:t xml:space="preserve">, </w:t>
-      </w:r>
-      <w:r>
-        <w:rPr>
-          <w:i/>
-          <w:iCs/>
-          <w:sz w:val="20"/>
-          <w:szCs w:val="20"/>
-        </w:rPr>
-        <w:t>Science Adv</w:t>
-      </w:r>
-      <w:r>
-        <w:rPr>
-          <w:sz w:val="20"/>
-          <w:szCs w:val="20"/>
-        </w:rPr>
-        <w:t xml:space="preserve">, </w:t>
-      </w:r>
-      <w:r>
-        <w:rPr>
-          <w:i/>
-          <w:iCs/>
-          <w:sz w:val="20"/>
-          <w:szCs w:val="20"/>
-        </w:rPr>
-        <w:t>Nature Geoscience</w:t>
-      </w:r>
-      <w:r>
-        <w:rPr>
-          <w:sz w:val="20"/>
-          <w:szCs w:val="20"/>
-        </w:rPr>
-        <w:t xml:space="preserve">, </w:t>
-      </w:r>
-      <w:r>
-        <w:rPr>
-          <w:i/>
-          <w:iCs/>
-          <w:sz w:val="20"/>
-          <w:szCs w:val="20"/>
-        </w:rPr>
-        <w:t>Geophysical Research Letters</w:t>
-      </w:r>
-      <w:r>
-        <w:rPr>
-          <w:sz w:val="20"/>
-          <w:szCs w:val="20"/>
-        </w:rPr>
-        <w:t xml:space="preserve">, </w:t>
-      </w:r>
-      <w:r>
-        <w:rPr>
-          <w:i/>
-          <w:iCs/>
-          <w:sz w:val="20"/>
-          <w:szCs w:val="20"/>
-        </w:rPr>
-        <w:t>JGR</w:t>
-      </w:r>
-      <w:r>
-        <w:rPr>
-          <w:sz w:val="20"/>
-          <w:szCs w:val="20"/>
-        </w:rPr>
-        <w:t xml:space="preserve">, </w:t>
-      </w:r>
-      <w:r>
-        <w:rPr>
-          <w:i/>
-          <w:iCs/>
-          <w:sz w:val="20"/>
-          <w:szCs w:val="20"/>
-        </w:rPr>
-        <w:t>Climate Past</w:t>
-      </w:r>
-      <w:r>
-        <w:rPr>
-          <w:sz w:val="20"/>
-          <w:szCs w:val="20"/>
-        </w:rPr>
-        <w:t>, etc.)</w:t>
       </w:r>
     </w:p>
     <w:sectPr>

</xml_diff>